<commit_message>
deployment fix update Developers Guide
</commit_message>
<xml_diff>
--- a/Documentation/Monthly Deliverables/Collaborative Development Package/Sprint 2/BCDSS_Developers Guide.docx
+++ b/Documentation/Monthly Deliverables/Collaborative Development Package/Sprint 2/BCDSS_Developers Guide.docx
@@ -8,6 +8,8 @@
         <w:spacing w:before="120" w:after="120"/>
         <w:jc w:val="left"/>
       </w:pPr>
+      <w:bookmarkStart w:id="0" w:name="_GoBack"/>
+      <w:bookmarkEnd w:id="0"/>
     </w:p>
     <w:p>
       <w:pPr>
@@ -64,8 +66,6 @@
         </w:rPr>
         <w:t>)</w:t>
       </w:r>
-      <w:bookmarkStart w:id="0" w:name="_GoBack"/>
-      <w:bookmarkEnd w:id="0"/>
     </w:p>
     <w:p>
       <w:pPr>
@@ -127,6 +127,7 @@
       <w:r>
         <w:rPr>
           <w:noProof/>
+          <w:lang w:eastAsia="zh-CN"/>
         </w:rPr>
         <w:drawing>
           <wp:inline distT="0" distB="0" distL="0" distR="0" wp14:anchorId="6397A166" wp14:editId="4B17B76C">
@@ -5278,14 +5279,14 @@
       <w:pPr>
         <w:pStyle w:val="Heading1"/>
       </w:pPr>
-      <w:bookmarkStart w:id="1" w:name="_Toc374085082"/>
-      <w:bookmarkStart w:id="2" w:name="_Toc448911457"/>
+      <w:bookmarkStart w:id="3" w:name="_Toc374085082"/>
+      <w:bookmarkStart w:id="4" w:name="_Toc448911457"/>
       <w:r>
         <w:lastRenderedPageBreak/>
         <w:t>Introduction</w:t>
       </w:r>
-      <w:bookmarkEnd w:id="1"/>
-      <w:bookmarkEnd w:id="2"/>
+      <w:bookmarkEnd w:id="3"/>
+      <w:bookmarkEnd w:id="4"/>
     </w:p>
     <w:p>
       <w:r>
@@ -5664,92 +5665,90 @@
       <w:pPr>
         <w:pStyle w:val="Heading2"/>
       </w:pPr>
-      <w:bookmarkStart w:id="3" w:name="_Toc79889712"/>
-      <w:bookmarkStart w:id="4" w:name="_Ref207529449"/>
-      <w:bookmarkStart w:id="5" w:name="_Toc234302622"/>
-      <w:bookmarkStart w:id="6" w:name="_Toc268603314"/>
-      <w:bookmarkStart w:id="7" w:name="_Toc335902945"/>
-      <w:bookmarkStart w:id="8" w:name="_Toc374085083"/>
-      <w:bookmarkStart w:id="9" w:name="_Toc448911458"/>
+      <w:bookmarkStart w:id="5" w:name="_Toc79889712"/>
+      <w:bookmarkStart w:id="6" w:name="_Ref207529449"/>
+      <w:bookmarkStart w:id="7" w:name="_Toc234302622"/>
+      <w:bookmarkStart w:id="8" w:name="_Toc268603314"/>
+      <w:bookmarkStart w:id="9" w:name="_Toc335902945"/>
+      <w:bookmarkStart w:id="10" w:name="_Toc374085083"/>
+      <w:bookmarkStart w:id="11" w:name="_Toc448911458"/>
       <w:r>
         <w:t>Purpose</w:t>
       </w:r>
-      <w:bookmarkEnd w:id="3"/>
-      <w:bookmarkEnd w:id="4"/>
       <w:bookmarkEnd w:id="5"/>
       <w:bookmarkEnd w:id="6"/>
       <w:bookmarkEnd w:id="7"/>
       <w:bookmarkEnd w:id="8"/>
       <w:bookmarkEnd w:id="9"/>
-    </w:p>
-    <w:p>
-      <w:r>
-        <w:t>T</w:t>
-      </w:r>
-      <w:r>
-        <w:t>his</w:t>
-      </w:r>
-      <w:r>
-        <w:t xml:space="preserve"> </w:t>
-      </w:r>
-      <w:r>
-        <w:t>manual provide</w:t>
-      </w:r>
-      <w:r>
-        <w:t>s</w:t>
-      </w:r>
-      <w:r>
-        <w:t xml:space="preserve"> the information required for members of the </w:t>
-      </w:r>
-      <w:r>
-        <w:t>BCDSS</w:t>
-      </w:r>
-      <w:r>
-        <w:t xml:space="preserve"> product development team to create a software</w:t>
-      </w:r>
-      <w:r>
-        <w:t xml:space="preserve"> </w:t>
-      </w:r>
-      <w:r>
-        <w:t>environment and use the tools necessary to develop,</w:t>
-      </w:r>
-      <w:r>
-        <w:t xml:space="preserve"> </w:t>
-      </w:r>
-      <w:r>
-        <w:t xml:space="preserve">test, manage, and document the </w:t>
-      </w:r>
-      <w:r>
-        <w:t>BCDSS</w:t>
-      </w:r>
-      <w:r>
-        <w:t xml:space="preserve"> application.</w:t>
-      </w:r>
-      <w:r>
-        <w:t xml:space="preserve"> It also provides development guidelines for developers.</w:t>
-      </w:r>
-    </w:p>
-    <w:p/>
-    <w:p>
-      <w:pPr>
-        <w:pStyle w:val="Heading2"/>
-      </w:pPr>
-      <w:bookmarkStart w:id="10" w:name="_Toc318088993"/>
-      <w:bookmarkStart w:id="11" w:name="_Toc320274581"/>
-      <w:bookmarkStart w:id="12" w:name="_Toc320279454"/>
-      <w:bookmarkStart w:id="13" w:name="_Toc323533344"/>
-      <w:bookmarkStart w:id="14" w:name="_Toc79889713"/>
-      <w:bookmarkStart w:id="15" w:name="_Ref207529529"/>
-      <w:bookmarkStart w:id="16" w:name="_Toc234302623"/>
-      <w:bookmarkStart w:id="17" w:name="_Toc268603315"/>
-      <w:bookmarkStart w:id="18" w:name="_Toc335902946"/>
-      <w:bookmarkStart w:id="19" w:name="_Toc374085084"/>
-      <w:bookmarkStart w:id="20" w:name="_Toc448911459"/>
-      <w:r>
-        <w:t>Scope</w:t>
-      </w:r>
       <w:bookmarkEnd w:id="10"/>
       <w:bookmarkEnd w:id="11"/>
+    </w:p>
+    <w:p>
+      <w:r>
+        <w:t>T</w:t>
+      </w:r>
+      <w:r>
+        <w:t>his</w:t>
+      </w:r>
+      <w:r>
+        <w:t xml:space="preserve"> </w:t>
+      </w:r>
+      <w:r>
+        <w:t>manual provide</w:t>
+      </w:r>
+      <w:r>
+        <w:t>s</w:t>
+      </w:r>
+      <w:r>
+        <w:t xml:space="preserve"> the information required for members of the </w:t>
+      </w:r>
+      <w:r>
+        <w:t>BCDSS</w:t>
+      </w:r>
+      <w:r>
+        <w:t xml:space="preserve"> product development team to create a software</w:t>
+      </w:r>
+      <w:r>
+        <w:t xml:space="preserve"> </w:t>
+      </w:r>
+      <w:r>
+        <w:t>environment and use the tools necessary to develop,</w:t>
+      </w:r>
+      <w:r>
+        <w:t xml:space="preserve"> </w:t>
+      </w:r>
+      <w:r>
+        <w:t xml:space="preserve">test, manage, and document the </w:t>
+      </w:r>
+      <w:r>
+        <w:t>BCDSS</w:t>
+      </w:r>
+      <w:r>
+        <w:t xml:space="preserve"> application.</w:t>
+      </w:r>
+      <w:r>
+        <w:t xml:space="preserve"> It also provides development guidelines for developers.</w:t>
+      </w:r>
+    </w:p>
+    <w:p/>
+    <w:p>
+      <w:pPr>
+        <w:pStyle w:val="Heading2"/>
+      </w:pPr>
+      <w:bookmarkStart w:id="12" w:name="_Toc318088993"/>
+      <w:bookmarkStart w:id="13" w:name="_Toc320274581"/>
+      <w:bookmarkStart w:id="14" w:name="_Toc320279454"/>
+      <w:bookmarkStart w:id="15" w:name="_Toc323533344"/>
+      <w:bookmarkStart w:id="16" w:name="_Toc79889713"/>
+      <w:bookmarkStart w:id="17" w:name="_Ref207529529"/>
+      <w:bookmarkStart w:id="18" w:name="_Toc234302623"/>
+      <w:bookmarkStart w:id="19" w:name="_Toc268603315"/>
+      <w:bookmarkStart w:id="20" w:name="_Toc335902946"/>
+      <w:bookmarkStart w:id="21" w:name="_Toc374085084"/>
+      <w:bookmarkStart w:id="22" w:name="_Toc448911459"/>
+      <w:r>
+        <w:t>Scope</w:t>
+      </w:r>
       <w:bookmarkEnd w:id="12"/>
       <w:bookmarkEnd w:id="13"/>
       <w:bookmarkEnd w:id="14"/>
@@ -5759,44 +5758,46 @@
       <w:bookmarkEnd w:id="18"/>
       <w:bookmarkEnd w:id="19"/>
       <w:bookmarkEnd w:id="20"/>
-    </w:p>
-    <w:p>
-      <w:r>
-        <w:t>Th</w:t>
-      </w:r>
-      <w:r>
-        <w:t>is document’s</w:t>
-      </w:r>
-      <w:r>
-        <w:t xml:space="preserve"> scope </w:t>
-      </w:r>
-      <w:r>
-        <w:t xml:space="preserve">covers </w:t>
-      </w:r>
-      <w:r>
-        <w:t xml:space="preserve">the set of tasks necessary to create a local environment for developing, testing, managing, and documenting the </w:t>
-      </w:r>
-      <w:r>
-        <w:t>BCDSS</w:t>
-      </w:r>
-      <w:r>
-        <w:t xml:space="preserve"> product.</w:t>
-      </w:r>
-    </w:p>
-    <w:p/>
-    <w:p>
-      <w:pPr>
-        <w:pStyle w:val="Heading2"/>
-      </w:pPr>
-      <w:bookmarkStart w:id="21" w:name="_Toc335902947"/>
-      <w:bookmarkStart w:id="22" w:name="_Toc374085085"/>
-      <w:bookmarkStart w:id="23" w:name="_Toc448911460"/>
-      <w:r>
-        <w:t>Intended Audience</w:t>
-      </w:r>
       <w:bookmarkEnd w:id="21"/>
       <w:bookmarkEnd w:id="22"/>
+    </w:p>
+    <w:p>
+      <w:r>
+        <w:t>Th</w:t>
+      </w:r>
+      <w:r>
+        <w:t>is document’s</w:t>
+      </w:r>
+      <w:r>
+        <w:t xml:space="preserve"> scope </w:t>
+      </w:r>
+      <w:r>
+        <w:t xml:space="preserve">covers </w:t>
+      </w:r>
+      <w:r>
+        <w:t xml:space="preserve">the set of tasks necessary to create a local environment for developing, testing, managing, and documenting the </w:t>
+      </w:r>
+      <w:r>
+        <w:t>BCDSS</w:t>
+      </w:r>
+      <w:r>
+        <w:t xml:space="preserve"> product.</w:t>
+      </w:r>
+    </w:p>
+    <w:p/>
+    <w:p>
+      <w:pPr>
+        <w:pStyle w:val="Heading2"/>
+      </w:pPr>
+      <w:bookmarkStart w:id="23" w:name="_Toc335902947"/>
+      <w:bookmarkStart w:id="24" w:name="_Toc374085085"/>
+      <w:bookmarkStart w:id="25" w:name="_Toc448911460"/>
+      <w:r>
+        <w:t>Intended Audience</w:t>
+      </w:r>
       <w:bookmarkEnd w:id="23"/>
+      <w:bookmarkEnd w:id="24"/>
+      <w:bookmarkEnd w:id="25"/>
     </w:p>
     <w:p>
       <w:r>
@@ -5842,17 +5843,17 @@
       <w:pPr>
         <w:pStyle w:val="Heading2"/>
       </w:pPr>
-      <w:bookmarkStart w:id="24" w:name="_Toc268603316"/>
-      <w:bookmarkStart w:id="25" w:name="_Toc335902948"/>
-      <w:bookmarkStart w:id="26" w:name="_Toc374085086"/>
-      <w:bookmarkStart w:id="27" w:name="_Toc448911461"/>
+      <w:bookmarkStart w:id="26" w:name="_Toc268603316"/>
+      <w:bookmarkStart w:id="27" w:name="_Toc335902948"/>
+      <w:bookmarkStart w:id="28" w:name="_Toc374085086"/>
+      <w:bookmarkStart w:id="29" w:name="_Toc448911461"/>
       <w:r>
         <w:t>Assumptions and Dependencies</w:t>
       </w:r>
-      <w:bookmarkEnd w:id="24"/>
-      <w:bookmarkEnd w:id="25"/>
       <w:bookmarkEnd w:id="26"/>
       <w:bookmarkEnd w:id="27"/>
+      <w:bookmarkEnd w:id="28"/>
+      <w:bookmarkEnd w:id="29"/>
     </w:p>
     <w:p/>
     <w:p/>
@@ -5860,139 +5861,137 @@
       <w:pPr>
         <w:pStyle w:val="Heading1"/>
       </w:pPr>
-      <w:bookmarkStart w:id="28" w:name="_Toc335902953"/>
-      <w:bookmarkStart w:id="29" w:name="_Toc374085087"/>
-      <w:bookmarkStart w:id="30" w:name="_Toc448911462"/>
+      <w:bookmarkStart w:id="30" w:name="_Toc335902953"/>
+      <w:bookmarkStart w:id="31" w:name="_Toc374085087"/>
+      <w:bookmarkStart w:id="32" w:name="_Toc448911462"/>
       <w:r>
         <w:t>Setting up the Local Environment</w:t>
       </w:r>
-      <w:bookmarkEnd w:id="28"/>
-      <w:bookmarkEnd w:id="29"/>
       <w:bookmarkEnd w:id="30"/>
-    </w:p>
-    <w:p>
-      <w:r>
-        <w:t>The selections below</w:t>
-      </w:r>
-      <w:r>
-        <w:t xml:space="preserve"> detail the i</w:t>
-      </w:r>
-      <w:r>
-        <w:t xml:space="preserve">nstructions </w:t>
-      </w:r>
-      <w:r>
-        <w:t>for configuring</w:t>
-      </w:r>
-      <w:r>
-        <w:t xml:space="preserve"> a local environment</w:t>
-      </w:r>
-      <w:r>
-        <w:t xml:space="preserve"> </w:t>
-      </w:r>
-      <w:r>
-        <w:t>on a local team-member</w:t>
-      </w:r>
-      <w:r>
-        <w:t>’s</w:t>
-      </w:r>
-      <w:r>
-        <w:t xml:space="preserve"> computer</w:t>
-      </w:r>
-      <w:r>
-        <w:t>.</w:t>
-      </w:r>
-      <w:r>
-        <w:t xml:space="preserve"> </w:t>
-      </w:r>
-      <w:r>
-        <w:t xml:space="preserve">These sections assume </w:t>
-      </w:r>
-      <w:r>
-        <w:t xml:space="preserve">that local environments will not </w:t>
-      </w:r>
-      <w:r>
-        <w:t xml:space="preserve">depend </w:t>
-      </w:r>
-      <w:r>
-        <w:t xml:space="preserve">on the VA network or </w:t>
-      </w:r>
-      <w:r>
-        <w:t xml:space="preserve">the </w:t>
-      </w:r>
-      <w:r>
-        <w:t>FTL Sandbox</w:t>
-      </w:r>
-      <w:r>
-        <w:t xml:space="preserve"> to develop, build, deploy</w:t>
-      </w:r>
-      <w:r>
-        <w:t>,</w:t>
-      </w:r>
-      <w:r>
-        <w:t xml:space="preserve"> and test </w:t>
-      </w:r>
-      <w:r>
-        <w:t>BCDSS</w:t>
-      </w:r>
-      <w:r>
-        <w:t>.</w:t>
-      </w:r>
-    </w:p>
-    <w:p/>
-    <w:p>
-      <w:pPr>
-        <w:pStyle w:val="Heading2"/>
-      </w:pPr>
-      <w:bookmarkStart w:id="31" w:name="_Toc320554525"/>
-      <w:bookmarkStart w:id="32" w:name="_Toc320554781"/>
-      <w:bookmarkStart w:id="33" w:name="_Toc320559618"/>
-      <w:bookmarkStart w:id="34" w:name="_Toc320614037"/>
-      <w:bookmarkStart w:id="35" w:name="_Toc320623688"/>
-      <w:bookmarkStart w:id="36" w:name="_Toc320624633"/>
-      <w:bookmarkStart w:id="37" w:name="_Toc320554526"/>
-      <w:bookmarkStart w:id="38" w:name="_Toc320554782"/>
-      <w:bookmarkStart w:id="39" w:name="_Toc320559619"/>
-      <w:bookmarkStart w:id="40" w:name="_Toc320614038"/>
-      <w:bookmarkStart w:id="41" w:name="_Toc320623689"/>
-      <w:bookmarkStart w:id="42" w:name="_Toc320624634"/>
-      <w:bookmarkStart w:id="43" w:name="_Toc320554528"/>
-      <w:bookmarkStart w:id="44" w:name="_Toc320554784"/>
-      <w:bookmarkStart w:id="45" w:name="_Toc320559621"/>
-      <w:bookmarkStart w:id="46" w:name="_Toc320614040"/>
-      <w:bookmarkStart w:id="47" w:name="_Toc320623691"/>
-      <w:bookmarkStart w:id="48" w:name="_Toc320624636"/>
-      <w:bookmarkStart w:id="49" w:name="_Toc320554529"/>
-      <w:bookmarkStart w:id="50" w:name="_Toc320554785"/>
-      <w:bookmarkStart w:id="51" w:name="_Toc320559622"/>
-      <w:bookmarkStart w:id="52" w:name="_Toc320614041"/>
-      <w:bookmarkStart w:id="53" w:name="_Toc320623692"/>
-      <w:bookmarkStart w:id="54" w:name="_Toc320624637"/>
-      <w:bookmarkStart w:id="55" w:name="_Toc320554531"/>
-      <w:bookmarkStart w:id="56" w:name="_Toc320554787"/>
-      <w:bookmarkStart w:id="57" w:name="_Toc320559624"/>
-      <w:bookmarkStart w:id="58" w:name="_Toc320614043"/>
-      <w:bookmarkStart w:id="59" w:name="_Toc320623694"/>
-      <w:bookmarkStart w:id="60" w:name="_Toc320624639"/>
-      <w:bookmarkStart w:id="61" w:name="_Creating_the_Directory"/>
-      <w:bookmarkStart w:id="62" w:name="_Toc379035642"/>
-      <w:bookmarkStart w:id="63" w:name="_Toc320614081"/>
-      <w:bookmarkStart w:id="64" w:name="_Toc320623732"/>
-      <w:bookmarkStart w:id="65" w:name="_Toc320624677"/>
-      <w:bookmarkStart w:id="66" w:name="_Toc320614083"/>
-      <w:bookmarkStart w:id="67" w:name="_Toc320623734"/>
-      <w:bookmarkStart w:id="68" w:name="_Toc320624679"/>
-      <w:bookmarkStart w:id="69" w:name="_Toc320614085"/>
-      <w:bookmarkStart w:id="70" w:name="_Toc320623736"/>
-      <w:bookmarkStart w:id="71" w:name="_Toc320624681"/>
-      <w:bookmarkStart w:id="72" w:name="_Setup_RTC_Workspaces"/>
-      <w:bookmarkStart w:id="73" w:name="_Instructions_for_Building"/>
-      <w:bookmarkStart w:id="74" w:name="_Toc448911463"/>
-      <w:bookmarkStart w:id="75" w:name="_Ref326846164"/>
-      <w:bookmarkStart w:id="76" w:name="_Ref326846168"/>
-      <w:bookmarkStart w:id="77" w:name="_Toc335902968"/>
-      <w:bookmarkStart w:id="78" w:name="_Toc374085105"/>
       <w:bookmarkEnd w:id="31"/>
       <w:bookmarkEnd w:id="32"/>
+    </w:p>
+    <w:p>
+      <w:r>
+        <w:t>The selections below</w:t>
+      </w:r>
+      <w:r>
+        <w:t xml:space="preserve"> detail the i</w:t>
+      </w:r>
+      <w:r>
+        <w:t xml:space="preserve">nstructions </w:t>
+      </w:r>
+      <w:r>
+        <w:t>for configuring</w:t>
+      </w:r>
+      <w:r>
+        <w:t xml:space="preserve"> a local environment</w:t>
+      </w:r>
+      <w:r>
+        <w:t xml:space="preserve"> </w:t>
+      </w:r>
+      <w:r>
+        <w:t>on a local team-member</w:t>
+      </w:r>
+      <w:r>
+        <w:t>’s</w:t>
+      </w:r>
+      <w:r>
+        <w:t xml:space="preserve"> computer</w:t>
+      </w:r>
+      <w:r>
+        <w:t>.</w:t>
+      </w:r>
+      <w:r>
+        <w:t xml:space="preserve"> </w:t>
+      </w:r>
+      <w:r>
+        <w:t xml:space="preserve">These sections assume </w:t>
+      </w:r>
+      <w:r>
+        <w:t xml:space="preserve">that local environments will not </w:t>
+      </w:r>
+      <w:r>
+        <w:t xml:space="preserve">depend </w:t>
+      </w:r>
+      <w:r>
+        <w:t xml:space="preserve">on the VA network or </w:t>
+      </w:r>
+      <w:r>
+        <w:t xml:space="preserve">the </w:t>
+      </w:r>
+      <w:r>
+        <w:t>FTL Sandbox</w:t>
+      </w:r>
+      <w:r>
+        <w:t xml:space="preserve"> to develop, build, deploy</w:t>
+      </w:r>
+      <w:r>
+        <w:t>,</w:t>
+      </w:r>
+      <w:r>
+        <w:t xml:space="preserve"> and test </w:t>
+      </w:r>
+      <w:r>
+        <w:t>BCDSS</w:t>
+      </w:r>
+      <w:r>
+        <w:t>.</w:t>
+      </w:r>
+    </w:p>
+    <w:p/>
+    <w:p>
+      <w:pPr>
+        <w:pStyle w:val="Heading2"/>
+      </w:pPr>
+      <w:bookmarkStart w:id="33" w:name="_Toc320554525"/>
+      <w:bookmarkStart w:id="34" w:name="_Toc320554781"/>
+      <w:bookmarkStart w:id="35" w:name="_Toc320559618"/>
+      <w:bookmarkStart w:id="36" w:name="_Toc320614037"/>
+      <w:bookmarkStart w:id="37" w:name="_Toc320623688"/>
+      <w:bookmarkStart w:id="38" w:name="_Toc320624633"/>
+      <w:bookmarkStart w:id="39" w:name="_Toc320554526"/>
+      <w:bookmarkStart w:id="40" w:name="_Toc320554782"/>
+      <w:bookmarkStart w:id="41" w:name="_Toc320559619"/>
+      <w:bookmarkStart w:id="42" w:name="_Toc320614038"/>
+      <w:bookmarkStart w:id="43" w:name="_Toc320623689"/>
+      <w:bookmarkStart w:id="44" w:name="_Toc320624634"/>
+      <w:bookmarkStart w:id="45" w:name="_Toc320554528"/>
+      <w:bookmarkStart w:id="46" w:name="_Toc320554784"/>
+      <w:bookmarkStart w:id="47" w:name="_Toc320559621"/>
+      <w:bookmarkStart w:id="48" w:name="_Toc320614040"/>
+      <w:bookmarkStart w:id="49" w:name="_Toc320623691"/>
+      <w:bookmarkStart w:id="50" w:name="_Toc320624636"/>
+      <w:bookmarkStart w:id="51" w:name="_Toc320554529"/>
+      <w:bookmarkStart w:id="52" w:name="_Toc320554785"/>
+      <w:bookmarkStart w:id="53" w:name="_Toc320559622"/>
+      <w:bookmarkStart w:id="54" w:name="_Toc320614041"/>
+      <w:bookmarkStart w:id="55" w:name="_Toc320623692"/>
+      <w:bookmarkStart w:id="56" w:name="_Toc320624637"/>
+      <w:bookmarkStart w:id="57" w:name="_Toc320554531"/>
+      <w:bookmarkStart w:id="58" w:name="_Toc320554787"/>
+      <w:bookmarkStart w:id="59" w:name="_Toc320559624"/>
+      <w:bookmarkStart w:id="60" w:name="_Toc320614043"/>
+      <w:bookmarkStart w:id="61" w:name="_Toc320623694"/>
+      <w:bookmarkStart w:id="62" w:name="_Toc320624639"/>
+      <w:bookmarkStart w:id="63" w:name="_Creating_the_Directory"/>
+      <w:bookmarkStart w:id="64" w:name="_Toc379035642"/>
+      <w:bookmarkStart w:id="65" w:name="_Toc320614081"/>
+      <w:bookmarkStart w:id="66" w:name="_Toc320623732"/>
+      <w:bookmarkStart w:id="67" w:name="_Toc320624677"/>
+      <w:bookmarkStart w:id="68" w:name="_Toc320614083"/>
+      <w:bookmarkStart w:id="69" w:name="_Toc320623734"/>
+      <w:bookmarkStart w:id="70" w:name="_Toc320624679"/>
+      <w:bookmarkStart w:id="71" w:name="_Toc320614085"/>
+      <w:bookmarkStart w:id="72" w:name="_Toc320623736"/>
+      <w:bookmarkStart w:id="73" w:name="_Toc320624681"/>
+      <w:bookmarkStart w:id="74" w:name="_Setup_RTC_Workspaces"/>
+      <w:bookmarkStart w:id="75" w:name="_Instructions_for_Building"/>
+      <w:bookmarkStart w:id="76" w:name="_Toc448911463"/>
+      <w:bookmarkStart w:id="77" w:name="_Ref326846164"/>
+      <w:bookmarkStart w:id="78" w:name="_Ref326846168"/>
+      <w:bookmarkStart w:id="79" w:name="_Toc335902968"/>
+      <w:bookmarkStart w:id="80" w:name="_Toc374085105"/>
       <w:bookmarkEnd w:id="33"/>
       <w:bookmarkEnd w:id="34"/>
       <w:bookmarkEnd w:id="35"/>
@@ -6034,10 +6033,12 @@
       <w:bookmarkEnd w:id="71"/>
       <w:bookmarkEnd w:id="72"/>
       <w:bookmarkEnd w:id="73"/>
+      <w:bookmarkEnd w:id="74"/>
+      <w:bookmarkEnd w:id="75"/>
       <w:r>
         <w:t>Instructions for Building a Developer Environment</w:t>
       </w:r>
-      <w:bookmarkEnd w:id="74"/>
+      <w:bookmarkEnd w:id="76"/>
     </w:p>
     <w:p>
       <w:r>
@@ -6061,12 +6062,12 @@
       <w:r>
         <w:t xml:space="preserve"> site.</w:t>
       </w:r>
-      <w:bookmarkStart w:id="79" w:name="OLE_LINK1"/>
-      <w:bookmarkStart w:id="80" w:name="OLE_LINK2"/>
-      <w:bookmarkEnd w:id="75"/>
-      <w:bookmarkEnd w:id="76"/>
+      <w:bookmarkStart w:id="81" w:name="OLE_LINK1"/>
+      <w:bookmarkStart w:id="82" w:name="OLE_LINK2"/>
       <w:bookmarkEnd w:id="77"/>
       <w:bookmarkEnd w:id="78"/>
+      <w:bookmarkEnd w:id="79"/>
+      <w:bookmarkEnd w:id="80"/>
     </w:p>
     <w:p>
       <w:pPr>
@@ -6077,7 +6078,7 @@
           <w:sz w:val="32"/>
         </w:rPr>
       </w:pPr>
-      <w:bookmarkStart w:id="81" w:name="_Toc451504005"/>
+      <w:bookmarkStart w:id="83" w:name="_Toc451504005"/>
       <w:r>
         <w:rPr>
           <w:rStyle w:val="CodeChar"/>
@@ -6094,7 +6095,7 @@
         </w:rPr>
         <w:t>s</w:t>
       </w:r>
-      <w:bookmarkEnd w:id="81"/>
+      <w:bookmarkEnd w:id="83"/>
     </w:p>
     <w:p>
       <w:pPr>
@@ -6481,11 +6482,11 @@
           <w:szCs w:val="28"/>
         </w:rPr>
       </w:pPr>
-      <w:bookmarkStart w:id="82" w:name="_Toc335902972"/>
-      <w:bookmarkStart w:id="83" w:name="_Toc374085109"/>
-      <w:bookmarkStart w:id="84" w:name="_Toc448911464"/>
-      <w:bookmarkEnd w:id="79"/>
-      <w:bookmarkEnd w:id="80"/>
+      <w:bookmarkStart w:id="84" w:name="_Toc335902972"/>
+      <w:bookmarkStart w:id="85" w:name="_Toc374085109"/>
+      <w:bookmarkStart w:id="86" w:name="_Toc448911464"/>
+      <w:bookmarkEnd w:id="81"/>
+      <w:bookmarkEnd w:id="82"/>
       <w:r>
         <w:br w:type="page"/>
       </w:r>
@@ -6504,9 +6505,9 @@
       <w:r>
         <w:t xml:space="preserve"> Environment</w:t>
       </w:r>
-      <w:bookmarkEnd w:id="82"/>
-      <w:bookmarkEnd w:id="83"/>
       <w:bookmarkEnd w:id="84"/>
+      <w:bookmarkEnd w:id="85"/>
+      <w:bookmarkEnd w:id="86"/>
     </w:p>
     <w:p>
       <w:r>
@@ -6558,8 +6559,8 @@
         <w:spacing w:before="60"/>
         <w:jc w:val="center"/>
       </w:pPr>
-      <w:bookmarkStart w:id="85" w:name="_top"/>
-      <w:bookmarkEnd w:id="85"/>
+      <w:bookmarkStart w:id="87" w:name="_top"/>
+      <w:bookmarkEnd w:id="87"/>
     </w:p>
     <w:p>
       <w:pPr>
@@ -6569,6 +6570,7 @@
       <w:r>
         <w:rPr>
           <w:noProof/>
+          <w:lang w:eastAsia="zh-CN"/>
         </w:rPr>
         <w:drawing>
           <wp:inline distT="0" distB="0" distL="0" distR="0" wp14:anchorId="3B4B21A4" wp14:editId="35A49296">
@@ -6816,14 +6818,14 @@
           <w:u w:val="none"/>
         </w:rPr>
       </w:pPr>
-      <w:bookmarkStart w:id="86" w:name="_Toc335902973"/>
-      <w:bookmarkStart w:id="87" w:name="_Toc374085110"/>
-      <w:bookmarkStart w:id="88" w:name="_Toc448911465"/>
-      <w:commentRangeStart w:id="89"/>
+      <w:bookmarkStart w:id="88" w:name="_Toc335902973"/>
+      <w:bookmarkStart w:id="89" w:name="_Toc374085110"/>
+      <w:bookmarkStart w:id="90" w:name="_Toc448911465"/>
+      <w:commentRangeStart w:id="91"/>
       <w:r>
         <w:t>Source Code Repository</w:t>
       </w:r>
-      <w:commentRangeEnd w:id="89"/>
+      <w:commentRangeEnd w:id="91"/>
       <w:r>
         <w:rPr>
           <w:rStyle w:val="CommentReference"/>
@@ -6831,14 +6833,14 @@
           <w:b w:val="0"/>
           <w:bCs w:val="0"/>
         </w:rPr>
-        <w:commentReference w:id="89"/>
+        <w:commentReference w:id="91"/>
       </w:r>
       <w:r>
         <w:t xml:space="preserve"> Overview</w:t>
       </w:r>
-      <w:bookmarkEnd w:id="86"/>
-      <w:bookmarkEnd w:id="87"/>
       <w:bookmarkEnd w:id="88"/>
+      <w:bookmarkEnd w:id="89"/>
+      <w:bookmarkEnd w:id="90"/>
     </w:p>
     <w:p>
       <w:pPr>
@@ -6849,36 +6851,36 @@
       <w:pPr>
         <w:pStyle w:val="Heading3"/>
       </w:pPr>
-      <w:bookmarkStart w:id="90" w:name="_Toc335902974"/>
-      <w:bookmarkStart w:id="91" w:name="_Toc374085111"/>
-      <w:bookmarkStart w:id="92" w:name="_Toc448911466"/>
+      <w:bookmarkStart w:id="92" w:name="_Toc335902974"/>
+      <w:bookmarkStart w:id="93" w:name="_Toc374085111"/>
+      <w:bookmarkStart w:id="94" w:name="_Toc448911466"/>
       <w:r>
         <w:t>Tool</w:t>
       </w:r>
       <w:r>
         <w:t xml:space="preserve"> Source Control Overview</w:t>
       </w:r>
-      <w:bookmarkEnd w:id="90"/>
-      <w:bookmarkEnd w:id="91"/>
       <w:bookmarkEnd w:id="92"/>
-    </w:p>
-    <w:p/>
-    <w:p>
-      <w:pPr>
-        <w:pStyle w:val="Heading2"/>
-      </w:pPr>
-      <w:bookmarkStart w:id="93" w:name="_Toc335902975"/>
-      <w:bookmarkStart w:id="94" w:name="_Toc374085112"/>
-      <w:bookmarkStart w:id="95" w:name="_Toc448911467"/>
-      <w:r>
-        <w:t xml:space="preserve">Checking Files into </w:t>
-      </w:r>
       <w:bookmarkEnd w:id="93"/>
       <w:bookmarkEnd w:id="94"/>
+    </w:p>
+    <w:p/>
+    <w:p>
+      <w:pPr>
+        <w:pStyle w:val="Heading2"/>
+      </w:pPr>
+      <w:bookmarkStart w:id="95" w:name="_Toc335902975"/>
+      <w:bookmarkStart w:id="96" w:name="_Toc374085112"/>
+      <w:bookmarkStart w:id="97" w:name="_Toc448911467"/>
+      <w:r>
+        <w:t xml:space="preserve">Checking Files into </w:t>
+      </w:r>
+      <w:bookmarkEnd w:id="95"/>
+      <w:bookmarkEnd w:id="96"/>
       <w:r>
         <w:t>Source Code Repository</w:t>
       </w:r>
-      <w:bookmarkEnd w:id="95"/>
+      <w:bookmarkEnd w:id="97"/>
     </w:p>
     <w:p>
       <w:pPr>
@@ -6895,9 +6897,9 @@
           <w:noProof/>
         </w:rPr>
       </w:pPr>
-      <w:bookmarkStart w:id="96" w:name="_Toc335902976"/>
-      <w:bookmarkStart w:id="97" w:name="_Toc374085113"/>
-      <w:bookmarkStart w:id="98" w:name="_Toc448911468"/>
+      <w:bookmarkStart w:id="98" w:name="_Toc335902976"/>
+      <w:bookmarkStart w:id="99" w:name="_Toc374085113"/>
+      <w:bookmarkStart w:id="100" w:name="_Toc448911468"/>
       <w:r>
         <w:rPr>
           <w:noProof/>
@@ -6905,114 +6907,114 @@
         <w:lastRenderedPageBreak/>
         <w:t>Refresh Remote Changes</w:t>
       </w:r>
-      <w:bookmarkEnd w:id="96"/>
-      <w:bookmarkEnd w:id="97"/>
       <w:bookmarkEnd w:id="98"/>
-    </w:p>
-    <w:p>
-      <w:pPr>
-        <w:pStyle w:val="BodyText"/>
-      </w:pPr>
-    </w:p>
-    <w:p>
-      <w:pPr>
-        <w:pStyle w:val="Heading3"/>
-        <w:rPr>
-          <w:noProof/>
-        </w:rPr>
-      </w:pPr>
-      <w:bookmarkStart w:id="99" w:name="_Toc335902977"/>
-      <w:bookmarkStart w:id="100" w:name="_Toc374085114"/>
-      <w:bookmarkStart w:id="101" w:name="_Toc448911469"/>
-      <w:r>
-        <w:rPr>
-          <w:noProof/>
-        </w:rPr>
-        <w:t>Refresh Sandbox</w:t>
-      </w:r>
       <w:bookmarkEnd w:id="99"/>
       <w:bookmarkEnd w:id="100"/>
+    </w:p>
+    <w:p>
+      <w:pPr>
+        <w:pStyle w:val="BodyText"/>
+      </w:pPr>
+    </w:p>
+    <w:p>
+      <w:pPr>
+        <w:pStyle w:val="Heading3"/>
+        <w:rPr>
+          <w:noProof/>
+        </w:rPr>
+      </w:pPr>
+      <w:bookmarkStart w:id="101" w:name="_Toc335902977"/>
+      <w:bookmarkStart w:id="102" w:name="_Toc374085114"/>
+      <w:bookmarkStart w:id="103" w:name="_Toc448911469"/>
+      <w:r>
+        <w:rPr>
+          <w:noProof/>
+        </w:rPr>
+        <w:t>Refresh Sandbox</w:t>
+      </w:r>
       <w:bookmarkEnd w:id="101"/>
-    </w:p>
-    <w:p>
-      <w:pPr>
-        <w:pStyle w:val="BodyText"/>
-      </w:pPr>
-    </w:p>
-    <w:p>
-      <w:pPr>
-        <w:pStyle w:val="Heading3"/>
-      </w:pPr>
-      <w:bookmarkStart w:id="102" w:name="_Toc335902978"/>
-      <w:bookmarkStart w:id="103" w:name="_Toc374085115"/>
-      <w:bookmarkStart w:id="104" w:name="_Ref389562959"/>
-      <w:bookmarkStart w:id="105" w:name="_Toc448911470"/>
-      <w:r>
-        <w:t>Check-in and Deliver</w:t>
-      </w:r>
-      <w:bookmarkStart w:id="106" w:name="_Toc320623758"/>
-      <w:bookmarkStart w:id="107" w:name="_Toc320624703"/>
       <w:bookmarkEnd w:id="102"/>
       <w:bookmarkEnd w:id="103"/>
+    </w:p>
+    <w:p>
+      <w:pPr>
+        <w:pStyle w:val="BodyText"/>
+      </w:pPr>
+    </w:p>
+    <w:p>
+      <w:pPr>
+        <w:pStyle w:val="Heading3"/>
+      </w:pPr>
+      <w:bookmarkStart w:id="104" w:name="_Toc335902978"/>
+      <w:bookmarkStart w:id="105" w:name="_Toc374085115"/>
+      <w:bookmarkStart w:id="106" w:name="_Ref389562959"/>
+      <w:bookmarkStart w:id="107" w:name="_Toc448911470"/>
+      <w:r>
+        <w:t>Check-in and Deliver</w:t>
+      </w:r>
+      <w:bookmarkStart w:id="108" w:name="_Toc320623758"/>
+      <w:bookmarkStart w:id="109" w:name="_Toc320624703"/>
       <w:bookmarkEnd w:id="104"/>
       <w:bookmarkEnd w:id="105"/>
       <w:bookmarkEnd w:id="106"/>
       <w:bookmarkEnd w:id="107"/>
-    </w:p>
-    <w:p>
-      <w:pPr>
-        <w:pStyle w:val="BodyText"/>
-      </w:pPr>
-    </w:p>
-    <w:p>
-      <w:pPr>
-        <w:pStyle w:val="Heading3"/>
-      </w:pPr>
-      <w:bookmarkStart w:id="108" w:name="_Ref289683791"/>
-      <w:bookmarkStart w:id="109" w:name="_Toc335902979"/>
-      <w:bookmarkStart w:id="110" w:name="_Toc374085116"/>
-      <w:bookmarkStart w:id="111" w:name="_Toc448911471"/>
-      <w:r>
-        <w:t>Resolving File Conflicts</w:t>
-      </w:r>
       <w:bookmarkEnd w:id="108"/>
       <w:bookmarkEnd w:id="109"/>
+    </w:p>
+    <w:p>
+      <w:pPr>
+        <w:pStyle w:val="BodyText"/>
+      </w:pPr>
+    </w:p>
+    <w:p>
+      <w:pPr>
+        <w:pStyle w:val="Heading3"/>
+      </w:pPr>
+      <w:bookmarkStart w:id="110" w:name="_Ref289683791"/>
+      <w:bookmarkStart w:id="111" w:name="_Toc335902979"/>
+      <w:bookmarkStart w:id="112" w:name="_Toc374085116"/>
+      <w:bookmarkStart w:id="113" w:name="_Toc448911471"/>
+      <w:r>
+        <w:t>Resolving File Conflicts</w:t>
+      </w:r>
       <w:bookmarkEnd w:id="110"/>
       <w:bookmarkEnd w:id="111"/>
-    </w:p>
-    <w:p>
-      <w:pPr>
-        <w:pStyle w:val="BodyText"/>
-      </w:pPr>
-    </w:p>
-    <w:p>
-      <w:pPr>
-        <w:pStyle w:val="Heading3"/>
-      </w:pPr>
-      <w:bookmarkStart w:id="112" w:name="_Toc335902980"/>
-      <w:bookmarkStart w:id="113" w:name="_Toc374085117"/>
-      <w:bookmarkStart w:id="114" w:name="_Toc448911472"/>
-      <w:r>
-        <w:t>Configuring an External Compare Tool</w:t>
-      </w:r>
-      <w:bookmarkStart w:id="115" w:name="_Toc335903005"/>
-      <w:bookmarkStart w:id="116" w:name="_Toc374085148"/>
       <w:bookmarkEnd w:id="112"/>
       <w:bookmarkEnd w:id="113"/>
+    </w:p>
+    <w:p>
+      <w:pPr>
+        <w:pStyle w:val="BodyText"/>
+      </w:pPr>
+    </w:p>
+    <w:p>
+      <w:pPr>
+        <w:pStyle w:val="Heading3"/>
+      </w:pPr>
+      <w:bookmarkStart w:id="114" w:name="_Toc335902980"/>
+      <w:bookmarkStart w:id="115" w:name="_Toc374085117"/>
+      <w:bookmarkStart w:id="116" w:name="_Toc448911472"/>
+      <w:r>
+        <w:t>Configuring an External Compare Tool</w:t>
+      </w:r>
+      <w:bookmarkStart w:id="117" w:name="_Toc335903005"/>
+      <w:bookmarkStart w:id="118" w:name="_Toc374085148"/>
       <w:bookmarkEnd w:id="114"/>
-    </w:p>
-    <w:p/>
-    <w:p>
-      <w:pPr>
-        <w:pStyle w:val="Heading1"/>
-      </w:pPr>
-      <w:bookmarkStart w:id="117" w:name="_Toc448911496"/>
-      <w:r>
-        <w:t>Development Guidelines</w:t>
-      </w:r>
       <w:bookmarkEnd w:id="115"/>
       <w:bookmarkEnd w:id="116"/>
+    </w:p>
+    <w:p/>
+    <w:p>
+      <w:pPr>
+        <w:pStyle w:val="Heading1"/>
+      </w:pPr>
+      <w:bookmarkStart w:id="119" w:name="_Toc448911496"/>
+      <w:r>
+        <w:t>Development Guidelines</w:t>
+      </w:r>
       <w:bookmarkEnd w:id="117"/>
+      <w:bookmarkEnd w:id="118"/>
+      <w:bookmarkEnd w:id="119"/>
     </w:p>
     <w:p>
       <w:r>
@@ -7045,20 +7047,20 @@
       <w:pPr>
         <w:pStyle w:val="Heading2"/>
       </w:pPr>
-      <w:bookmarkStart w:id="118" w:name="_Toc282164101"/>
-      <w:bookmarkStart w:id="119" w:name="_Toc335903006"/>
-      <w:bookmarkStart w:id="120" w:name="_Toc374085149"/>
-      <w:bookmarkStart w:id="121" w:name="_Toc448911497"/>
+      <w:bookmarkStart w:id="120" w:name="_Toc282164101"/>
+      <w:bookmarkStart w:id="121" w:name="_Toc335903006"/>
+      <w:bookmarkStart w:id="122" w:name="_Toc374085149"/>
+      <w:bookmarkStart w:id="123" w:name="_Toc448911497"/>
       <w:r>
         <w:t>Implementing Front-End Components</w:t>
       </w:r>
-      <w:bookmarkEnd w:id="118"/>
+      <w:bookmarkEnd w:id="120"/>
       <w:r>
         <w:t xml:space="preserve"> Standards</w:t>
       </w:r>
-      <w:bookmarkEnd w:id="119"/>
-      <w:bookmarkEnd w:id="120"/>
       <w:bookmarkEnd w:id="121"/>
+      <w:bookmarkEnd w:id="122"/>
+      <w:bookmarkEnd w:id="123"/>
     </w:p>
     <w:p>
       <w:pPr>
@@ -7884,20 +7886,20 @@
       </w:r>
     </w:p>
     <w:p>
-      <w:bookmarkStart w:id="122" w:name="_Toc335903012"/>
+      <w:bookmarkStart w:id="124" w:name="_Toc335903012"/>
     </w:p>
     <w:p>
       <w:pPr>
         <w:pStyle w:val="Heading2"/>
       </w:pPr>
-      <w:bookmarkStart w:id="123" w:name="_Toc374085155"/>
-      <w:bookmarkStart w:id="124" w:name="_Toc448911498"/>
+      <w:bookmarkStart w:id="125" w:name="_Toc374085155"/>
+      <w:bookmarkStart w:id="126" w:name="_Toc448911498"/>
       <w:r>
         <w:t>Unsaved Changes Validation</w:t>
       </w:r>
-      <w:bookmarkEnd w:id="122"/>
-      <w:bookmarkEnd w:id="123"/>
       <w:bookmarkEnd w:id="124"/>
+      <w:bookmarkEnd w:id="125"/>
+      <w:bookmarkEnd w:id="126"/>
     </w:p>
     <w:p>
       <w:pPr>
@@ -7918,8 +7920,8 @@
           <w:szCs w:val="26"/>
         </w:rPr>
       </w:pPr>
-      <w:bookmarkStart w:id="125" w:name="_Toc335903016"/>
-      <w:bookmarkStart w:id="126" w:name="_Toc374085159"/>
+      <w:bookmarkStart w:id="127" w:name="_Toc335903016"/>
+      <w:bookmarkStart w:id="128" w:name="_Toc374085159"/>
       <w:r>
         <w:br w:type="page"/>
       </w:r>
@@ -7928,34 +7930,34 @@
       <w:pPr>
         <w:pStyle w:val="Heading2"/>
       </w:pPr>
-      <w:bookmarkStart w:id="127" w:name="_Toc448911499"/>
+      <w:bookmarkStart w:id="129" w:name="_Toc448911499"/>
       <w:r>
         <w:lastRenderedPageBreak/>
         <w:t>Required Fields Validation</w:t>
       </w:r>
-      <w:bookmarkEnd w:id="125"/>
-      <w:bookmarkEnd w:id="126"/>
       <w:bookmarkEnd w:id="127"/>
-    </w:p>
-    <w:p>
-      <w:r>
-        <w:t>The following sections cover the validation of the required fields.</w:t>
-      </w:r>
-    </w:p>
-    <w:p/>
-    <w:p>
-      <w:pPr>
-        <w:pStyle w:val="Heading3"/>
-      </w:pPr>
-      <w:bookmarkStart w:id="128" w:name="_Toc335903017"/>
-      <w:bookmarkStart w:id="129" w:name="_Toc374085160"/>
-      <w:bookmarkStart w:id="130" w:name="_Toc448911500"/>
-      <w:r>
-        <w:t>Description</w:t>
-      </w:r>
       <w:bookmarkEnd w:id="128"/>
       <w:bookmarkEnd w:id="129"/>
+    </w:p>
+    <w:p>
+      <w:r>
+        <w:t>The following sections cover the validation of the required fields.</w:t>
+      </w:r>
+    </w:p>
+    <w:p/>
+    <w:p>
+      <w:pPr>
+        <w:pStyle w:val="Heading3"/>
+      </w:pPr>
+      <w:bookmarkStart w:id="130" w:name="_Toc335903017"/>
+      <w:bookmarkStart w:id="131" w:name="_Toc374085160"/>
+      <w:bookmarkStart w:id="132" w:name="_Toc448911500"/>
+      <w:r>
+        <w:t>Description</w:t>
+      </w:r>
       <w:bookmarkEnd w:id="130"/>
+      <w:bookmarkEnd w:id="131"/>
+      <w:bookmarkEnd w:id="132"/>
     </w:p>
     <w:p>
       <w:r>
@@ -8064,15 +8066,15 @@
       <w:pPr>
         <w:pStyle w:val="Heading3"/>
       </w:pPr>
-      <w:bookmarkStart w:id="131" w:name="_Toc335903018"/>
-      <w:bookmarkStart w:id="132" w:name="_Toc374085161"/>
-      <w:bookmarkStart w:id="133" w:name="_Toc448911501"/>
+      <w:bookmarkStart w:id="133" w:name="_Toc335903018"/>
+      <w:bookmarkStart w:id="134" w:name="_Toc374085161"/>
+      <w:bookmarkStart w:id="135" w:name="_Toc448911501"/>
       <w:r>
         <w:t>Initialization</w:t>
       </w:r>
-      <w:bookmarkEnd w:id="131"/>
-      <w:bookmarkEnd w:id="132"/>
       <w:bookmarkEnd w:id="133"/>
+      <w:bookmarkEnd w:id="134"/>
+      <w:bookmarkEnd w:id="135"/>
     </w:p>
     <w:p>
       <w:pPr>
@@ -8375,15 +8377,15 @@
       <w:pPr>
         <w:pStyle w:val="Heading3"/>
       </w:pPr>
-      <w:bookmarkStart w:id="134" w:name="_Toc335903019"/>
-      <w:bookmarkStart w:id="135" w:name="_Toc374085162"/>
-      <w:bookmarkStart w:id="136" w:name="_Toc448911502"/>
+      <w:bookmarkStart w:id="136" w:name="_Toc335903019"/>
+      <w:bookmarkStart w:id="137" w:name="_Toc374085162"/>
+      <w:bookmarkStart w:id="138" w:name="_Toc448911502"/>
       <w:r>
         <w:t>Applying Field Validation</w:t>
       </w:r>
-      <w:bookmarkEnd w:id="134"/>
-      <w:bookmarkEnd w:id="135"/>
       <w:bookmarkEnd w:id="136"/>
+      <w:bookmarkEnd w:id="137"/>
+      <w:bookmarkEnd w:id="138"/>
     </w:p>
     <w:p>
       <w:pPr>
@@ -9161,18 +9163,18 @@
           <w:lang w:eastAsia="ko-KR"/>
         </w:rPr>
       </w:pPr>
-      <w:bookmarkStart w:id="137" w:name="_Toc335903020"/>
-      <w:bookmarkStart w:id="138" w:name="_Toc374085163"/>
-      <w:bookmarkStart w:id="139" w:name="_Toc448911503"/>
+      <w:bookmarkStart w:id="139" w:name="_Toc335903020"/>
+      <w:bookmarkStart w:id="140" w:name="_Toc374085163"/>
+      <w:bookmarkStart w:id="141" w:name="_Toc448911503"/>
       <w:r>
         <w:rPr>
           <w:lang w:eastAsia="ko-KR"/>
         </w:rPr>
         <w:t>Usage Tips</w:t>
       </w:r>
-      <w:bookmarkEnd w:id="137"/>
-      <w:bookmarkEnd w:id="138"/>
       <w:bookmarkEnd w:id="139"/>
+      <w:bookmarkEnd w:id="140"/>
+      <w:bookmarkEnd w:id="141"/>
     </w:p>
     <w:p>
       <w:pPr>
@@ -9409,43 +9411,43 @@
       <w:pPr>
         <w:pStyle w:val="Heading2"/>
       </w:pPr>
-      <w:bookmarkStart w:id="140" w:name="_Toc335903021"/>
-      <w:bookmarkStart w:id="141" w:name="_Toc374085164"/>
-      <w:bookmarkStart w:id="142" w:name="_Toc448911504"/>
+      <w:bookmarkStart w:id="142" w:name="_Toc335903021"/>
+      <w:bookmarkStart w:id="143" w:name="_Toc374085164"/>
+      <w:bookmarkStart w:id="144" w:name="_Toc448911504"/>
       <w:r>
         <w:t>Miscellaneous Notes</w:t>
       </w:r>
-      <w:bookmarkEnd w:id="140"/>
-      <w:bookmarkEnd w:id="141"/>
       <w:bookmarkEnd w:id="142"/>
-    </w:p>
-    <w:p>
-      <w:r>
-        <w:t>This section contains miscellaneous information important to know for maintaining development environment</w:t>
-      </w:r>
-      <w:r>
-        <w:t>s</w:t>
-      </w:r>
-      <w:r>
-        <w:t>.</w:t>
-      </w:r>
-    </w:p>
-    <w:p/>
-    <w:p>
-      <w:pPr>
-        <w:pStyle w:val="Heading3"/>
-      </w:pPr>
-      <w:bookmarkStart w:id="143" w:name="_Toc374085165"/>
-      <w:bookmarkStart w:id="144" w:name="_Toc448911505"/>
-      <w:bookmarkStart w:id="145" w:name="_Toc335903022"/>
-      <w:r>
-        <w:t>Target Screen Resolution</w:t>
-      </w:r>
       <w:bookmarkEnd w:id="143"/>
       <w:bookmarkEnd w:id="144"/>
     </w:p>
     <w:p>
       <w:r>
+        <w:t>This section contains miscellaneous information important to know for maintaining development environment</w:t>
+      </w:r>
+      <w:r>
+        <w:t>s</w:t>
+      </w:r>
+      <w:r>
+        <w:t>.</w:t>
+      </w:r>
+    </w:p>
+    <w:p/>
+    <w:p>
+      <w:pPr>
+        <w:pStyle w:val="Heading3"/>
+      </w:pPr>
+      <w:bookmarkStart w:id="145" w:name="_Toc374085165"/>
+      <w:bookmarkStart w:id="146" w:name="_Toc448911505"/>
+      <w:bookmarkStart w:id="147" w:name="_Toc335903022"/>
+      <w:r>
+        <w:t>Target Screen Resolution</w:t>
+      </w:r>
+      <w:bookmarkEnd w:id="145"/>
+      <w:bookmarkEnd w:id="146"/>
+    </w:p>
+    <w:p>
+      <w:r>
         <w:t>Mobile devices notwithstanding,</w:t>
       </w:r>
       <w:r>
@@ -9474,18 +9476,18 @@
       </w:r>
     </w:p>
     <w:p/>
-    <w:bookmarkEnd w:id="145"/>
+    <w:bookmarkEnd w:id="147"/>
     <w:p/>
     <w:p>
       <w:pPr>
         <w:pStyle w:val="Appendix"/>
       </w:pPr>
-      <w:bookmarkStart w:id="146" w:name="_Toc448911506"/>
+      <w:bookmarkStart w:id="148" w:name="_Toc448911506"/>
       <w:r>
         <w:lastRenderedPageBreak/>
         <w:t>Terminology</w:t>
       </w:r>
-      <w:bookmarkEnd w:id="146"/>
+      <w:bookmarkEnd w:id="148"/>
     </w:p>
     <w:p>
       <w:pPr>
@@ -9620,15 +9622,15 @@
           <w:szCs w:val="36"/>
         </w:rPr>
       </w:pPr>
-      <w:bookmarkStart w:id="147" w:name="_Toc318088995"/>
-      <w:bookmarkStart w:id="148" w:name="_Toc320274598"/>
-      <w:bookmarkStart w:id="149" w:name="_Toc320279471"/>
-      <w:bookmarkStart w:id="150" w:name="_Toc323533348"/>
-      <w:bookmarkStart w:id="151" w:name="_Toc79889717"/>
-      <w:bookmarkStart w:id="152" w:name="_Ref207529906"/>
-      <w:bookmarkStart w:id="153" w:name="_Toc234302627"/>
-      <w:bookmarkStart w:id="154" w:name="_Toc268603319"/>
-      <w:bookmarkStart w:id="155" w:name="_Toc335902950"/>
+      <w:bookmarkStart w:id="149" w:name="_Toc318088995"/>
+      <w:bookmarkStart w:id="150" w:name="_Toc320274598"/>
+      <w:bookmarkStart w:id="151" w:name="_Toc320279471"/>
+      <w:bookmarkStart w:id="152" w:name="_Toc323533348"/>
+      <w:bookmarkStart w:id="153" w:name="_Toc79889717"/>
+      <w:bookmarkStart w:id="154" w:name="_Ref207529906"/>
+      <w:bookmarkStart w:id="155" w:name="_Toc234302627"/>
+      <w:bookmarkStart w:id="156" w:name="_Toc268603319"/>
+      <w:bookmarkStart w:id="157" w:name="_Toc335902950"/>
       <w:r>
         <w:br w:type="page"/>
       </w:r>
@@ -9638,13 +9640,11 @@
         <w:pStyle w:val="Appendix"/>
         <w:spacing w:before="120" w:after="120"/>
       </w:pPr>
-      <w:bookmarkStart w:id="156" w:name="_Toc448911507"/>
+      <w:bookmarkStart w:id="158" w:name="_Toc448911507"/>
       <w:r>
         <w:lastRenderedPageBreak/>
         <w:t>References</w:t>
       </w:r>
-      <w:bookmarkEnd w:id="147"/>
-      <w:bookmarkEnd w:id="148"/>
       <w:bookmarkEnd w:id="149"/>
       <w:bookmarkEnd w:id="150"/>
       <w:bookmarkEnd w:id="151"/>
@@ -9653,13 +9653,15 @@
       <w:bookmarkEnd w:id="154"/>
       <w:bookmarkEnd w:id="155"/>
       <w:bookmarkEnd w:id="156"/>
+      <w:bookmarkEnd w:id="157"/>
+      <w:bookmarkEnd w:id="158"/>
     </w:p>
     <w:p>
       <w:pPr>
         <w:pStyle w:val="BodyText"/>
       </w:pPr>
-      <w:bookmarkStart w:id="157" w:name="_Toc268603320"/>
-      <w:bookmarkStart w:id="158" w:name="_Toc323533352"/>
+      <w:bookmarkStart w:id="159" w:name="_Toc268603320"/>
+      <w:bookmarkStart w:id="160" w:name="_Toc323533352"/>
       <w:r>
         <w:t>The following documents supplement the information in this document:</w:t>
       </w:r>
@@ -9675,16 +9677,16 @@
         <w:spacing w:before="120" w:after="60"/>
         <w:ind w:left="907" w:hanging="907"/>
       </w:pPr>
-      <w:bookmarkStart w:id="159" w:name="_Toc335902951"/>
-      <w:bookmarkStart w:id="160" w:name="_Toc448911508"/>
+      <w:bookmarkStart w:id="161" w:name="_Toc335902951"/>
+      <w:bookmarkStart w:id="162" w:name="_Toc448911508"/>
       <w:r>
         <w:t>User Documentation</w:t>
       </w:r>
-      <w:bookmarkEnd w:id="157"/>
       <w:bookmarkEnd w:id="159"/>
-      <w:bookmarkEnd w:id="160"/>
-    </w:p>
-    <w:bookmarkEnd w:id="158"/>
+      <w:bookmarkEnd w:id="161"/>
+      <w:bookmarkEnd w:id="162"/>
+    </w:p>
+    <w:bookmarkEnd w:id="160"/>
     <w:p>
       <w:r>
         <w:br w:type="page"/>
@@ -9694,14 +9696,14 @@
       <w:pPr>
         <w:pStyle w:val="Attachment"/>
       </w:pPr>
-      <w:bookmarkStart w:id="161" w:name="_Toc335903040"/>
-      <w:bookmarkStart w:id="162" w:name="_Toc448911509"/>
+      <w:bookmarkStart w:id="163" w:name="_Toc335903040"/>
+      <w:bookmarkStart w:id="164" w:name="_Toc448911509"/>
       <w:r>
         <w:lastRenderedPageBreak/>
         <w:t>Approval Signatures</w:t>
       </w:r>
-      <w:bookmarkEnd w:id="161"/>
-      <w:bookmarkEnd w:id="162"/>
+      <w:bookmarkEnd w:id="163"/>
+      <w:bookmarkEnd w:id="164"/>
     </w:p>
     <w:p>
       <w:pPr>
@@ -9710,14 +9712,24 @@
       <w:r>
         <w:t xml:space="preserve">This section is used to document the approval of the </w:t>
       </w:r>
-      <w:fldSimple w:instr=" TITLE   \* MERGEFORMAT ">
-        <w:r>
-          <w:t>BCDSS</w:t>
-        </w:r>
-        <w:r>
-          <w:t xml:space="preserve"> Technical Manual</w:t>
-        </w:r>
-      </w:fldSimple>
+      <w:r>
+        <w:fldChar w:fldCharType="begin"/>
+      </w:r>
+      <w:r>
+        <w:instrText xml:space="preserve"> TITLE   \* MERGEFORMAT </w:instrText>
+      </w:r>
+      <w:r>
+        <w:fldChar w:fldCharType="separate"/>
+      </w:r>
+      <w:r>
+        <w:t>BCDSS</w:t>
+      </w:r>
+      <w:r>
+        <w:t xml:space="preserve"> Technical Manual</w:t>
+      </w:r>
+      <w:r>
+        <w:fldChar w:fldCharType="end"/>
+      </w:r>
       <w:r>
         <w:t xml:space="preserve"> during the Formal Review. The review should be conducted face to face where signatures can be obtained ‘live’ during the review. If unable to conduct a face-to-face meeting then it should be held via LiveMeeting and concurrence captured during the meeting. The Scribe should add /es/name by each position cited. </w:t>
       </w:r>
@@ -9847,7 +9859,7 @@
 
 <file path=word/comments.xml><?xml version="1.0" encoding="utf-8"?>
 <w:comments xmlns:wpc="http://schemas.microsoft.com/office/word/2010/wordprocessingCanvas" xmlns:mc="http://schemas.openxmlformats.org/markup-compatibility/2006" xmlns:o="urn:schemas-microsoft-com:office:office" xmlns:r="http://schemas.openxmlformats.org/officeDocument/2006/relationships" xmlns:m="http://schemas.openxmlformats.org/officeDocument/2006/math" xmlns:v="urn:schemas-microsoft-com:vml" xmlns:wp14="http://schemas.microsoft.com/office/word/2010/wordprocessingDrawing" xmlns:wp="http://schemas.openxmlformats.org/drawingml/2006/wordprocessingDrawing" xmlns:w10="urn:schemas-microsoft-com:office:word" xmlns:w="http://schemas.openxmlformats.org/wordprocessingml/2006/main" xmlns:w14="http://schemas.microsoft.com/office/word/2010/wordml" xmlns:w15="http://schemas.microsoft.com/office/word/2012/wordml" xmlns:wpg="http://schemas.microsoft.com/office/word/2010/wordprocessingGroup" xmlns:wpi="http://schemas.microsoft.com/office/word/2010/wordprocessingInk" xmlns:wne="http://schemas.microsoft.com/office/word/2006/wordml" xmlns:wps="http://schemas.microsoft.com/office/word/2010/wordprocessingShape" mc:Ignorable="w14 w15 wp14">
-  <w:comment w:id="89" w:author="prosphere" w:date="2016-04-20T09:53:00Z" w:initials="p">
+  <w:comment w:id="91" w:author="prosphere" w:date="2016-04-20T09:53:00Z" w:initials="p">
     <w:p>
       <w:pPr>
         <w:pStyle w:val="CommentText"/>
@@ -9994,15 +10006,28 @@
       </w:rPr>
       <w:fldChar w:fldCharType="separate"/>
     </w:r>
-    <w:r>
-      <w:rPr>
-        <w:rFonts w:eastAsiaTheme="majorEastAsia" w:cs="Times New Roman"/>
-        <w:noProof/>
-        <w:sz w:val="20"/>
-        <w:szCs w:val="20"/>
-      </w:rPr>
-      <w:t>June 6, 2016</w:t>
-    </w:r>
+    <w:ins w:id="1" w:author="Dominic Yeh" w:date="2016-06-29T11:57:00Z">
+      <w:r>
+        <w:rPr>
+          <w:rFonts w:eastAsiaTheme="majorEastAsia" w:cs="Times New Roman"/>
+          <w:noProof/>
+          <w:sz w:val="20"/>
+          <w:szCs w:val="20"/>
+        </w:rPr>
+        <w:t>June 29, 2016</w:t>
+      </w:r>
+    </w:ins>
+    <w:del w:id="2" w:author="Dominic Yeh" w:date="2016-06-29T11:57:00Z">
+      <w:r>
+        <w:rPr>
+          <w:rFonts w:eastAsiaTheme="majorEastAsia" w:cs="Times New Roman"/>
+          <w:noProof/>
+          <w:sz w:val="20"/>
+          <w:szCs w:val="20"/>
+        </w:rPr>
+        <w:delText>June 6, 2016</w:delText>
+      </w:r>
+    </w:del>
     <w:r>
       <w:rPr>
         <w:rFonts w:eastAsiaTheme="majorEastAsia" w:cs="Times New Roman"/>
@@ -18103,6 +18128,9 @@
 
 <file path=word/people.xml><?xml version="1.0" encoding="utf-8"?>
 <w15:people xmlns:wpc="http://schemas.microsoft.com/office/word/2010/wordprocessingCanvas" xmlns:mc="http://schemas.openxmlformats.org/markup-compatibility/2006" xmlns:o="urn:schemas-microsoft-com:office:office" xmlns:r="http://schemas.openxmlformats.org/officeDocument/2006/relationships" xmlns:m="http://schemas.openxmlformats.org/officeDocument/2006/math" xmlns:v="urn:schemas-microsoft-com:vml" xmlns:wp14="http://schemas.microsoft.com/office/word/2010/wordprocessingDrawing" xmlns:wp="http://schemas.openxmlformats.org/drawingml/2006/wordprocessingDrawing" xmlns:w10="urn:schemas-microsoft-com:office:word" xmlns:w="http://schemas.openxmlformats.org/wordprocessingml/2006/main" xmlns:w14="http://schemas.microsoft.com/office/word/2010/wordml" xmlns:w15="http://schemas.microsoft.com/office/word/2012/wordml" xmlns:wpg="http://schemas.microsoft.com/office/word/2010/wordprocessingGroup" xmlns:wpi="http://schemas.microsoft.com/office/word/2010/wordprocessingInk" xmlns:wne="http://schemas.microsoft.com/office/word/2006/wordml" xmlns:wps="http://schemas.microsoft.com/office/word/2010/wordprocessingShape" mc:Ignorable="w14 w15 wp14">
+  <w15:person w15:author="Dominic Yeh">
+    <w15:presenceInfo w15:providerId="AD" w15:userId="S-1-5-21-2352681125-3183802645-2851181903-1960"/>
+  </w15:person>
   <w15:person w15:author="prosphere">
     <w15:presenceInfo w15:providerId="None" w15:userId="prosphere"/>
   </w15:person>
@@ -19898,7 +19926,7 @@
 </file>
 
 <file path=customXml/itemProps1.xml><?xml version="1.0" encoding="utf-8"?>
-<ds:datastoreItem xmlns:ds="http://schemas.openxmlformats.org/officeDocument/2006/customXml" ds:itemID="{4376AD46-4FBD-47C1-BC65-B713A305F66A}">
+<ds:datastoreItem xmlns:ds="http://schemas.openxmlformats.org/officeDocument/2006/customXml" ds:itemID="{74C0A792-5314-4CCF-97F3-372670BC283B}">
   <ds:schemaRefs>
     <ds:schemaRef ds:uri="http://schemas.openxmlformats.org/officeDocument/2006/bibliography"/>
   </ds:schemaRefs>

</xml_diff>